<commit_message>
add grid plot to figs
</commit_message>
<xml_diff>
--- a/manu-draft.docx
+++ b/manu-draft.docx
@@ -224,6 +224,34 @@
           <w:t xml:space="preserve">Figure 1</w:t>
         </w:r>
       </w:hyperlink>
+      <w:r>
+        <w:t xml:space="preserve">,</w:t>
+      </w:r>
+      <w:r>
+        <w:t xml:space="preserve"> </w:t>
+      </w:r>
+      <w:hyperlink w:anchor="fig-prdnrm">
+        <w:r>
+          <w:rPr>
+            <w:rStyle w:val="Hyperlink"/>
+          </w:rPr>
+          <w:t xml:space="preserve">Figure 2</w:t>
+        </w:r>
+      </w:hyperlink>
+      <w:r>
+        <w:t xml:space="preserve">,</w:t>
+      </w:r>
+      <w:r>
+        <w:t xml:space="preserve"> </w:t>
+      </w:r>
+      <w:hyperlink w:anchor="fig-gridplo">
+        <w:r>
+          <w:rPr>
+            <w:rStyle w:val="Hyperlink"/>
+          </w:rPr>
+          <w:t xml:space="preserve">Figure 3</w:t>
+        </w:r>
+      </w:hyperlink>
     </w:p>
     <w:p>
       <w:pPr>
@@ -263,7 +291,7 @@
     </w:p>
     <w:bookmarkEnd w:id="24"/>
     <w:bookmarkEnd w:id="25"/>
-    <w:bookmarkStart w:id="30" w:name="figures"/>
+    <w:bookmarkStart w:id="38" w:name="figures"/>
     <w:p>
       <w:pPr>
         <w:pStyle w:val="Heading2"/>
@@ -294,7 +322,7 @@
             <w:r>
               <w:drawing>
                 <wp:inline>
-                  <wp:extent cx="5943600" cy="7429499"/>
+                  <wp:extent cx="5943600" cy="6686549"/>
                   <wp:effectExtent b="0" l="0" r="0" t="0"/>
                   <wp:docPr descr="" title="" id="27" name="Picture"/>
                   <a:graphic>
@@ -315,7 +343,7 @@
                         <pic:spPr bwMode="auto">
                           <a:xfrm>
                             <a:off x="0" y="0"/>
-                            <a:ext cx="5943600" cy="7429499"/>
+                            <a:ext cx="5943600" cy="6686549"/>
                           </a:xfrm>
                           <a:prstGeom prst="rect">
                             <a:avLst/>
@@ -364,8 +392,184 @@
         <w:br w:type="page"/>
       </w:r>
     </w:p>
-    <w:bookmarkEnd w:id="30"/>
-    <w:bookmarkStart w:id="32" w:name="data-availability"/>
+    <w:tbl>
+      <w:tblPr>
+        <w:tblStyle w:val="Table"/>
+        <w:tblW w:type="pct" w:w="5000"/>
+        <w:tblLayout w:type="fixed"/>
+        <w:tblLook w:firstRow="0" w:lastRow="0" w:firstColumn="0" w:lastColumn="0" w:noHBand="0" w:noVBand="0" w:val="0000"/>
+      </w:tblPr>
+      <w:tblGrid>
+        <w:gridCol w:w="7920"/>
+      </w:tblGrid>
+      <w:tr>
+        <w:tc>
+          <w:tcPr/>
+          <w:bookmarkStart w:id="33" w:name="fig-prdnrm"/>
+          <w:p>
+            <w:pPr>
+              <w:pStyle w:val="Compact"/>
+              <w:jc w:val="center"/>
+            </w:pPr>
+            <w:r>
+              <w:drawing>
+                <wp:inline>
+                  <wp:extent cx="5943600" cy="4245428"/>
+                  <wp:effectExtent b="0" l="0" r="0" t="0"/>
+                  <wp:docPr descr="" title="" id="31" name="Picture"/>
+                  <a:graphic>
+                    <a:graphicData uri="http://schemas.openxmlformats.org/drawingml/2006/picture">
+                      <pic:pic>
+                        <pic:nvPicPr>
+                          <pic:cNvPr descr="figs/prdnrm.png" id="32" name="Picture"/>
+                          <pic:cNvPicPr>
+                            <a:picLocks noChangeArrowheads="1" noChangeAspect="1"/>
+                          </pic:cNvPicPr>
+                        </pic:nvPicPr>
+                        <pic:blipFill>
+                          <a:blip r:embed="rId30"/>
+                          <a:stretch>
+                            <a:fillRect/>
+                          </a:stretch>
+                        </pic:blipFill>
+                        <pic:spPr bwMode="auto">
+                          <a:xfrm>
+                            <a:off x="0" y="0"/>
+                            <a:ext cx="5943600" cy="4245428"/>
+                          </a:xfrm>
+                          <a:prstGeom prst="rect">
+                            <a:avLst/>
+                          </a:prstGeom>
+                          <a:noFill/>
+                          <a:ln w="9525">
+                            <a:noFill/>
+                            <a:headEnd/>
+                            <a:tailEnd/>
+                          </a:ln>
+                        </pic:spPr>
+                      </pic:pic>
+                    </a:graphicData>
+                  </a:graphic>
+                </wp:inline>
+              </w:drawing>
+            </w:r>
+          </w:p>
+          <w:p>
+            <w:pPr>
+              <w:jc w:val="center"/>
+            </w:pPr>
+            <w:pPr>
+              <w:jc w:val="left"/>
+              <w:spacing w:before="200"/>
+              <w:pStyle w:val="ImageCaption"/>
+            </w:pPr>
+            <w:r>
+              <w:t xml:space="preserve">Fig. 2: Annual predictions, normalized estimates, and mean salinity estimates for chlorophyll-a by major bay segment from the separate GAMs. Normalized values (solid lines) are those that remove the salinity influence using the mean result of predictions across a range of salinity values at each time step, whereas the mean salinity values (dashed lines) are annual predictions across a constant mean salinity for each bay segment. OTB: Old Tampa Bay; HB: Hillsborough Bay; MTB: Middle Tampa Bay; LTB: Lower Tampa Bay.</w:t>
+            </w:r>
+          </w:p>
+          <w:bookmarkEnd w:id="33"/>
+        </w:tc>
+      </w:tr>
+    </w:tbl>
+    <w:p>
+      <w:r>
+        <w:br w:type="page"/>
+      </w:r>
+    </w:p>
+    <w:tbl>
+      <w:tblPr>
+        <w:tblStyle w:val="Table"/>
+        <w:tblW w:type="pct" w:w="5000"/>
+        <w:tblLayout w:type="fixed"/>
+        <w:tblLook w:firstRow="0" w:lastRow="0" w:firstColumn="0" w:lastColumn="0" w:noHBand="0" w:noVBand="0" w:val="0000"/>
+      </w:tblPr>
+      <w:tblGrid>
+        <w:gridCol w:w="7920"/>
+      </w:tblGrid>
+      <w:tr>
+        <w:tc>
+          <w:tcPr/>
+          <w:bookmarkStart w:id="37" w:name="fig-gridplo"/>
+          <w:p>
+            <w:pPr>
+              <w:pStyle w:val="Compact"/>
+              <w:jc w:val="center"/>
+            </w:pPr>
+            <w:r>
+              <w:drawing>
+                <wp:inline>
+                  <wp:extent cx="5943600" cy="4862945"/>
+                  <wp:effectExtent b="0" l="0" r="0" t="0"/>
+                  <wp:docPr descr="" title="" id="35" name="Picture"/>
+                  <a:graphic>
+                    <a:graphicData uri="http://schemas.openxmlformats.org/drawingml/2006/picture">
+                      <pic:pic>
+                        <pic:nvPicPr>
+                          <pic:cNvPr descr="figs/gridplo.png" id="36" name="Picture"/>
+                          <pic:cNvPicPr>
+                            <a:picLocks noChangeArrowheads="1" noChangeAspect="1"/>
+                          </pic:cNvPicPr>
+                        </pic:nvPicPr>
+                        <pic:blipFill>
+                          <a:blip r:embed="rId34"/>
+                          <a:stretch>
+                            <a:fillRect/>
+                          </a:stretch>
+                        </pic:blipFill>
+                        <pic:spPr bwMode="auto">
+                          <a:xfrm>
+                            <a:off x="0" y="0"/>
+                            <a:ext cx="5943600" cy="4862945"/>
+                          </a:xfrm>
+                          <a:prstGeom prst="rect">
+                            <a:avLst/>
+                          </a:prstGeom>
+                          <a:noFill/>
+                          <a:ln w="9525">
+                            <a:noFill/>
+                            <a:headEnd/>
+                            <a:tailEnd/>
+                          </a:ln>
+                        </pic:spPr>
+                      </pic:pic>
+                    </a:graphicData>
+                  </a:graphic>
+                </wp:inline>
+              </w:drawing>
+            </w:r>
+          </w:p>
+          <w:p>
+            <w:pPr>
+              <w:jc w:val="center"/>
+            </w:pPr>
+            <w:pPr>
+              <w:jc w:val="left"/>
+              <w:spacing w:before="200"/>
+              <w:pStyle w:val="ImageCaption"/>
+            </w:pPr>
+            <w:r>
+              <w:t xml:space="preserve">Fig. 3: Chlorophyll-a (</w:t>
+            </w:r>
+            <m:oMath>
+              <m:r>
+                <m:t>μ</m:t>
+              </m:r>
+            </m:oMath>
+            <w:r>
+              <w:t xml:space="preserve">g/L) during the rainy season (June to November) from 2005 to present as related to salinity (ppth) by major bay segment. Facets are arranged to show how the monthly predictions vary across years and different salnity ranges. The points show the model predicted results for the observed salinity. Salinity ranges in each plot are fixed the minimum and maximum observed across years for the month. OTB: Old Tampa Bay; HB: Hillsborough Bay; MTB: Middle Tampa Bay; LTB: Lower Tampa Bay.</w:t>
+            </w:r>
+          </w:p>
+          <w:bookmarkEnd w:id="37"/>
+        </w:tc>
+      </w:tr>
+    </w:tbl>
+    <w:p>
+      <w:r>
+        <w:br w:type="page"/>
+      </w:r>
+    </w:p>
+    <w:bookmarkEnd w:id="38"/>
+    <w:bookmarkStart w:id="40" w:name="data-availability"/>
     <w:p>
       <w:pPr>
         <w:pStyle w:val="Heading2"/>
@@ -384,7 +588,7 @@
       <w:r>
         <w:t xml:space="preserve"> </w:t>
       </w:r>
-      <w:hyperlink r:id="rId31">
+      <w:hyperlink r:id="rId39">
         <w:r>
           <w:rPr>
             <w:rStyle w:val="Hyperlink"/>
@@ -396,8 +600,8 @@
         <w:t xml:space="preserve">.</w:t>
       </w:r>
     </w:p>
-    <w:bookmarkEnd w:id="32"/>
-    <w:bookmarkStart w:id="33" w:name="acknowledgments"/>
+    <w:bookmarkEnd w:id="40"/>
+    <w:bookmarkStart w:id="41" w:name="acknowledgments"/>
     <w:p>
       <w:pPr>
         <w:pStyle w:val="Heading2"/>
@@ -414,8 +618,8 @@
         <w:t xml:space="preserve">This work benefited from constructive discussions with the Technical Advisory Committee of the Tampa Bay Estuary Program (TBEP). We are thankful for constructive comments provided by xxx anonymous reviewers. We are indebted to the community of field and technical staff that have routinely collected and maintained the valuable long-term monitoring data used in this study.</w:t>
       </w:r>
     </w:p>
-    <w:bookmarkEnd w:id="33"/>
-    <w:bookmarkStart w:id="37" w:name="statements-and-declarations"/>
+    <w:bookmarkEnd w:id="41"/>
+    <w:bookmarkStart w:id="45" w:name="statements-and-declarations"/>
     <w:p>
       <w:pPr>
         <w:pStyle w:val="Heading2"/>
@@ -424,7 +628,7 @@
         <w:t xml:space="preserve">Statements and Declarations</w:t>
       </w:r>
     </w:p>
-    <w:bookmarkStart w:id="34" w:name="author-contributions"/>
+    <w:bookmarkStart w:id="42" w:name="author-contributions"/>
     <w:p>
       <w:pPr>
         <w:pStyle w:val="Heading3"/>
@@ -441,8 +645,8 @@
         <w:t xml:space="preserve">Conceptualization: Marcus W Beck, Kerry Flaherty-Walia, Maya C Burke, Edward T Sherwood; Data Curation: Marcus W Beck; Methodology: Marcus W Beck, Kerry Flaherty-Walia, Maya C Burke, Edward T Sherwood; Formal analysis and investigation: Marcus W Beck; Writing - original draft preparation: all authors; Writing - review and editing: all authors; Funding acquisition: Edward T Sherwood.</w:t>
       </w:r>
     </w:p>
-    <w:bookmarkEnd w:id="34"/>
-    <w:bookmarkStart w:id="35" w:name="ethics-declaration"/>
+    <w:bookmarkEnd w:id="42"/>
+    <w:bookmarkStart w:id="43" w:name="ethics-declaration"/>
     <w:p>
       <w:pPr>
         <w:pStyle w:val="Heading3"/>
@@ -459,8 +663,8 @@
         <w:t xml:space="preserve">The authors have no competing interests to declare that are relevant to the content of this article.</w:t>
       </w:r>
     </w:p>
-    <w:bookmarkEnd w:id="35"/>
-    <w:bookmarkStart w:id="36" w:name="funding"/>
+    <w:bookmarkEnd w:id="43"/>
+    <w:bookmarkStart w:id="44" w:name="funding"/>
     <w:p>
       <w:pPr>
         <w:pStyle w:val="Heading3"/>
@@ -477,9 +681,9 @@
         <w:t xml:space="preserve">This study was funded by EPA Section 320 Grant Funds, and the TBEP’s local government partners (Hillsborough, Manatee, Pasco, and Pinellas Counties; the Cities of Clearwater, St. Petersburg, and Tampa; Tampa Bay Water; and the Southwest Florida Water Management District) through contributions to the operating budget.</w:t>
       </w:r>
     </w:p>
-    <w:bookmarkEnd w:id="36"/>
-    <w:bookmarkEnd w:id="37"/>
-    <w:bookmarkStart w:id="38" w:name="references"/>
+    <w:bookmarkEnd w:id="44"/>
+    <w:bookmarkEnd w:id="45"/>
+    <w:bookmarkStart w:id="46" w:name="references"/>
     <w:p>
       <w:pPr>
         <w:pStyle w:val="Heading2"/>
@@ -488,7 +692,7 @@
         <w:t xml:space="preserve">References</w:t>
       </w:r>
     </w:p>
-    <w:bookmarkEnd w:id="38"/>
+    <w:bookmarkEnd w:id="46"/>
     <w:sectPr>
       <w:footerReference r:id="rId9" w:type="default"/>
       <w:pgSz w:h="15840" w:w="12240"/>

</xml_diff>

<commit_message>
add norm v hydrology plot for otb
</commit_message>
<xml_diff>
--- a/manu-draft.docx
+++ b/manu-draft.docx
@@ -199,7 +199,7 @@
         <w:pStyle w:val="FirstParagraph"/>
       </w:pPr>
       <w:r>
-        <w:t xml:space="preserve">Salinity gaps were filled using linear interpolation between observed, where the maximum gap fill was three time steps (months). Gaps accounted for less than 5% of the observatiosn for each bay segment.</w:t>
+        <w:t xml:space="preserve">Salinity gaps were filled using linear interpolation between observed values, where the maximum gap fill was three time steps (months). Gaps accounted for less than 5% of the observatiosn for each bay segment.</w:t>
       </w:r>
     </w:p>
     <w:bookmarkEnd w:id="23"/>
@@ -252,6 +252,20 @@
           <w:t xml:space="preserve">Figure 3</w:t>
         </w:r>
       </w:hyperlink>
+      <w:r>
+        <w:t xml:space="preserve">,</w:t>
+      </w:r>
+      <w:r>
+        <w:t xml:space="preserve"> </w:t>
+      </w:r>
+      <w:hyperlink w:anchor="fig-hydnrm">
+        <w:r>
+          <w:rPr>
+            <w:rStyle w:val="Hyperlink"/>
+          </w:rPr>
+          <w:t xml:space="preserve">Figure 4</w:t>
+        </w:r>
+      </w:hyperlink>
     </w:p>
     <w:p>
       <w:pPr>
@@ -291,7 +305,7 @@
     </w:p>
     <w:bookmarkEnd w:id="24"/>
     <w:bookmarkEnd w:id="25"/>
-    <w:bookmarkStart w:id="38" w:name="figures"/>
+    <w:bookmarkStart w:id="42" w:name="figures"/>
     <w:p>
       <w:pPr>
         <w:pStyle w:val="Heading2"/>
@@ -548,7 +562,7 @@
               <w:pStyle w:val="ImageCaption"/>
             </w:pPr>
             <w:r>
-              <w:t xml:space="preserve">Fig. 3: Chlorophyll-a (</w:t>
+              <w:t xml:space="preserve">Fig. 3: Predicted chlorophyll-a (</w:t>
             </w:r>
             <m:oMath>
               <m:r>
@@ -568,8 +582,155 @@
         <w:br w:type="page"/>
       </w:r>
     </w:p>
-    <w:bookmarkEnd w:id="38"/>
-    <w:bookmarkStart w:id="40" w:name="data-availability"/>
+    <w:tbl>
+      <w:tblPr>
+        <w:tblStyle w:val="Table"/>
+        <w:tblW w:type="pct" w:w="5000"/>
+        <w:tblLayout w:type="fixed"/>
+        <w:tblLook w:firstRow="0" w:lastRow="0" w:firstColumn="0" w:lastColumn="0" w:noHBand="0" w:noVBand="0" w:val="0000"/>
+      </w:tblPr>
+      <w:tblGrid>
+        <w:gridCol w:w="7920"/>
+      </w:tblGrid>
+      <w:tr>
+        <w:tc>
+          <w:tcPr/>
+          <w:bookmarkStart w:id="41" w:name="fig-hydnrm"/>
+          <w:p>
+            <w:pPr>
+              <w:pStyle w:val="Compact"/>
+              <w:jc w:val="center"/>
+            </w:pPr>
+            <w:r>
+              <w:drawing>
+                <wp:inline>
+                  <wp:extent cx="5943600" cy="5943600"/>
+                  <wp:effectExtent b="0" l="0" r="0" t="0"/>
+                  <wp:docPr descr="" title="" id="39" name="Picture"/>
+                  <a:graphic>
+                    <a:graphicData uri="http://schemas.openxmlformats.org/drawingml/2006/picture">
+                      <pic:pic>
+                        <pic:nvPicPr>
+                          <pic:cNvPr descr="figs/hydnrm.png" id="40" name="Picture"/>
+                          <pic:cNvPicPr>
+                            <a:picLocks noChangeArrowheads="1" noChangeAspect="1"/>
+                          </pic:cNvPicPr>
+                        </pic:nvPicPr>
+                        <pic:blipFill>
+                          <a:blip r:embed="rId38"/>
+                          <a:stretch>
+                            <a:fillRect/>
+                          </a:stretch>
+                        </pic:blipFill>
+                        <pic:spPr bwMode="auto">
+                          <a:xfrm>
+                            <a:off x="0" y="0"/>
+                            <a:ext cx="5943600" cy="5943600"/>
+                          </a:xfrm>
+                          <a:prstGeom prst="rect">
+                            <a:avLst/>
+                          </a:prstGeom>
+                          <a:noFill/>
+                          <a:ln w="9525">
+                            <a:noFill/>
+                            <a:headEnd/>
+                            <a:tailEnd/>
+                          </a:ln>
+                        </pic:spPr>
+                      </pic:pic>
+                    </a:graphicData>
+                  </a:graphic>
+                </wp:inline>
+              </w:drawing>
+            </w:r>
+          </w:p>
+          <w:p>
+            <w:pPr>
+              <w:jc w:val="center"/>
+            </w:pPr>
+            <w:pPr>
+              <w:jc w:val="left"/>
+              <w:spacing w:before="200"/>
+              <w:pStyle w:val="ImageCaption"/>
+            </w:pPr>
+            <w:r>
+              <w:t xml:space="preserve">Fig. 4: Salinity-normalized chlorophyll-a (</w:t>
+            </w:r>
+            <m:oMath>
+              <m:r>
+                <m:t>μ</m:t>
+              </m:r>
+            </m:oMath>
+            <w:r>
+              <w:t xml:space="preserve">g/L) related to hydology from 2004 to present in Old Tampa Bay. GAM predicted chlorophyll-a (points) and salinity-normalized (lines) are shown for each quarter (a), followed by hydrologic load anomalies (10</w:t>
+            </w:r>
+            <m:oMath>
+              <m:sSup>
+                <m:e>
+                  <m:r>
+                    <m:t>​</m:t>
+                  </m:r>
+                </m:e>
+                <m:sup>
+                  <m:r>
+                    <m:t>6</m:t>
+                  </m:r>
+                </m:sup>
+              </m:sSup>
+            </m:oMath>
+            <w:r>
+              <w:t xml:space="preserve"> </w:t>
+            </w:r>
+            <w:r>
+              <w:t xml:space="preserve">m</w:t>
+            </w:r>
+            <m:oMath>
+              <m:sSup>
+                <m:e>
+                  <m:r>
+                    <m:t>​</m:t>
+                  </m:r>
+                </m:e>
+                <m:sup>
+                  <m:r>
+                    <m:t>3</m:t>
+                  </m:r>
+                </m:sup>
+              </m:sSup>
+            </m:oMath>
+            <w:r>
+              <w:t xml:space="preserve"> </w:t>
+            </w:r>
+            <w:r>
+              <w:t xml:space="preserve">/ quarter) as the load minus the long-term average by quarter (b), followed by the relationship between the predicted chlorophyll minus salinity-normalized and the hydrologic load anomalies by quarter (c). Model R</w:t>
+            </w:r>
+            <m:oMath>
+              <m:sSup>
+                <m:e>
+                  <m:r>
+                    <m:t>​</m:t>
+                  </m:r>
+                </m:e>
+                <m:sup>
+                  <m:r>
+                    <m:t>2</m:t>
+                  </m:r>
+                </m:sup>
+              </m:sSup>
+            </m:oMath>
+            <w:r>
+              <w:t xml:space="preserve"> </w:t>
+            </w:r>
+            <w:r>
+              <w:t xml:space="preserve">values are shown for the linear regression fit (lines) in (c). JFM: January, February, March; AMJ: April, May, June; JAS: July, August, September; OND: October, November, December.</w:t>
+            </w:r>
+          </w:p>
+          <w:bookmarkEnd w:id="41"/>
+        </w:tc>
+      </w:tr>
+    </w:tbl>
+    <w:bookmarkEnd w:id="42"/>
+    <w:bookmarkStart w:id="44" w:name="data-availability"/>
     <w:p>
       <w:pPr>
         <w:pStyle w:val="Heading2"/>
@@ -588,7 +749,7 @@
       <w:r>
         <w:t xml:space="preserve"> </w:t>
       </w:r>
-      <w:hyperlink r:id="rId39">
+      <w:hyperlink r:id="rId43">
         <w:r>
           <w:rPr>
             <w:rStyle w:val="Hyperlink"/>
@@ -600,8 +761,8 @@
         <w:t xml:space="preserve">.</w:t>
       </w:r>
     </w:p>
-    <w:bookmarkEnd w:id="40"/>
-    <w:bookmarkStart w:id="41" w:name="acknowledgments"/>
+    <w:bookmarkEnd w:id="44"/>
+    <w:bookmarkStart w:id="45" w:name="acknowledgments"/>
     <w:p>
       <w:pPr>
         <w:pStyle w:val="Heading2"/>
@@ -618,8 +779,8 @@
         <w:t xml:space="preserve">This work benefited from constructive discussions with the Technical Advisory Committee of the Tampa Bay Estuary Program (TBEP). We are thankful for constructive comments provided by xxx anonymous reviewers. We are indebted to the community of field and technical staff that have routinely collected and maintained the valuable long-term monitoring data used in this study.</w:t>
       </w:r>
     </w:p>
-    <w:bookmarkEnd w:id="41"/>
-    <w:bookmarkStart w:id="45" w:name="statements-and-declarations"/>
+    <w:bookmarkEnd w:id="45"/>
+    <w:bookmarkStart w:id="49" w:name="statements-and-declarations"/>
     <w:p>
       <w:pPr>
         <w:pStyle w:val="Heading2"/>
@@ -628,7 +789,7 @@
         <w:t xml:space="preserve">Statements and Declarations</w:t>
       </w:r>
     </w:p>
-    <w:bookmarkStart w:id="42" w:name="author-contributions"/>
+    <w:bookmarkStart w:id="46" w:name="author-contributions"/>
     <w:p>
       <w:pPr>
         <w:pStyle w:val="Heading3"/>
@@ -645,8 +806,8 @@
         <w:t xml:space="preserve">Conceptualization: Marcus W Beck, Kerry Flaherty-Walia, Maya C Burke, Edward T Sherwood; Data Curation: Marcus W Beck; Methodology: Marcus W Beck, Kerry Flaherty-Walia, Maya C Burke, Edward T Sherwood; Formal analysis and investigation: Marcus W Beck; Writing - original draft preparation: all authors; Writing - review and editing: all authors; Funding acquisition: Edward T Sherwood.</w:t>
       </w:r>
     </w:p>
-    <w:bookmarkEnd w:id="42"/>
-    <w:bookmarkStart w:id="43" w:name="ethics-declaration"/>
+    <w:bookmarkEnd w:id="46"/>
+    <w:bookmarkStart w:id="47" w:name="ethics-declaration"/>
     <w:p>
       <w:pPr>
         <w:pStyle w:val="Heading3"/>
@@ -663,8 +824,8 @@
         <w:t xml:space="preserve">The authors have no competing interests to declare that are relevant to the content of this article.</w:t>
       </w:r>
     </w:p>
-    <w:bookmarkEnd w:id="43"/>
-    <w:bookmarkStart w:id="44" w:name="funding"/>
+    <w:bookmarkEnd w:id="47"/>
+    <w:bookmarkStart w:id="48" w:name="funding"/>
     <w:p>
       <w:pPr>
         <w:pStyle w:val="Heading3"/>
@@ -681,9 +842,9 @@
         <w:t xml:space="preserve">This study was funded by EPA Section 320 Grant Funds, and the TBEP’s local government partners (Hillsborough, Manatee, Pasco, and Pinellas Counties; the Cities of Clearwater, St. Petersburg, and Tampa; Tampa Bay Water; and the Southwest Florida Water Management District) through contributions to the operating budget.</w:t>
       </w:r>
     </w:p>
-    <w:bookmarkEnd w:id="44"/>
-    <w:bookmarkEnd w:id="45"/>
-    <w:bookmarkStart w:id="46" w:name="references"/>
+    <w:bookmarkEnd w:id="48"/>
+    <w:bookmarkEnd w:id="49"/>
+    <w:bookmarkStart w:id="50" w:name="references"/>
     <w:p>
       <w:pPr>
         <w:pStyle w:val="Heading2"/>
@@ -692,7 +853,7 @@
         <w:t xml:space="preserve">References</w:t>
       </w:r>
     </w:p>
-    <w:bookmarkEnd w:id="46"/>
+    <w:bookmarkEnd w:id="50"/>
     <w:sectPr>
       <w:footerReference r:id="rId9" w:type="default"/>
       <w:pgSz w:h="15840" w:w="12240"/>

</xml_diff>

<commit_message>
add gam equation and norm equation (need to verify)
</commit_message>
<xml_diff>
--- a/manu-draft.docx
+++ b/manu-draft.docx
@@ -216,6 +216,1100 @@
       <w:pPr>
         <w:pStyle w:val="FirstParagraph"/>
       </w:pPr>
+      <m:oMathPara>
+        <m:oMathParaPr>
+          <m:jc m:val="center"/>
+        </m:oMathParaPr>
+        <m:oMath>
+          <m:m>
+            <m:mPr>
+              <m:baseJc m:val="center"/>
+              <m:plcHide m:val="on"/>
+              <m:mcs>
+                <m:mc>
+                  <m:mcPr>
+                    <m:mcJc m:val="right"/>
+                    <m:count m:val="1"/>
+                  </m:mcPr>
+                </m:mc>
+                <m:mc>
+                  <m:mcPr>
+                    <m:mcJc m:val="left"/>
+                    <m:count m:val="1"/>
+                  </m:mcPr>
+                </m:mc>
+              </m:mcs>
+            </m:mPr>
+            <m:mr>
+              <m:e>
+                <m:sSub>
+                  <m:e>
+                    <m:r>
+                      <m:rPr>
+                        <m:nor/>
+                        <m:sty m:val="p"/>
+                      </m:rPr>
+                      <m:t>chla</m:t>
+                    </m:r>
+                  </m:e>
+                  <m:sub>
+                    <m:r>
+                      <m:t>i</m:t>
+                    </m:r>
+                  </m:sub>
+                </m:sSub>
+              </m:e>
+              <m:e>
+                <m:r>
+                  <m:rPr>
+                    <m:sty m:val="p"/>
+                  </m:rPr>
+                  <m:t>∼</m:t>
+                </m:r>
+                <m:r>
+                  <m:rPr>
+                    <m:nor/>
+                    <m:sty m:val="p"/>
+                  </m:rPr>
+                  <m:t>Gamma</m:t>
+                </m:r>
+                <m:d>
+                  <m:dPr>
+                    <m:begChr m:val="("/>
+                    <m:sepChr m:val=""/>
+                    <m:endChr m:val=")"/>
+                    <m:grow/>
+                  </m:dPr>
+                  <m:e>
+                    <m:sSub>
+                      <m:e>
+                        <m:r>
+                          <m:t>μ</m:t>
+                        </m:r>
+                      </m:e>
+                      <m:sub>
+                        <m:r>
+                          <m:t>i</m:t>
+                        </m:r>
+                      </m:sub>
+                    </m:sSub>
+                    <m:r>
+                      <m:rPr>
+                        <m:sty m:val="p"/>
+                      </m:rPr>
+                      <m:t>,</m:t>
+                    </m:r>
+                    <m:r>
+                      <m:t>ϕ</m:t>
+                    </m:r>
+                  </m:e>
+                </m:d>
+              </m:e>
+            </m:mr>
+            <m:mr>
+              <m:e>
+                <m:r>
+                  <m:rPr>
+                    <m:sty m:val="p"/>
+                  </m:rPr>
+                  <m:t>log</m:t>
+                </m:r>
+                <m:d>
+                  <m:dPr>
+                    <m:begChr m:val="("/>
+                    <m:sepChr m:val=""/>
+                    <m:endChr m:val=")"/>
+                    <m:grow/>
+                  </m:dPr>
+                  <m:e>
+                    <m:sSub>
+                      <m:e>
+                        <m:r>
+                          <m:t>μ</m:t>
+                        </m:r>
+                      </m:e>
+                      <m:sub>
+                        <m:r>
+                          <m:t>i</m:t>
+                        </m:r>
+                      </m:sub>
+                    </m:sSub>
+                  </m:e>
+                </m:d>
+              </m:e>
+              <m:e>
+                <m:r>
+                  <m:rPr>
+                    <m:sty m:val="p"/>
+                  </m:rPr>
+                  <m:t>=</m:t>
+                </m:r>
+                <m:sSub>
+                  <m:e>
+                    <m:r>
+                      <m:t>β</m:t>
+                    </m:r>
+                  </m:e>
+                  <m:sub>
+                    <m:r>
+                      <m:t>0</m:t>
+                    </m:r>
+                  </m:sub>
+                </m:sSub>
+                <m:r>
+                  <m:rPr>
+                    <m:sty m:val="p"/>
+                  </m:rPr>
+                  <m:t>+</m:t>
+                </m:r>
+                <m:sSub>
+                  <m:e>
+                    <m:r>
+                      <m:t>f</m:t>
+                    </m:r>
+                  </m:e>
+                  <m:sub>
+                    <m:r>
+                      <m:t>1</m:t>
+                    </m:r>
+                  </m:sub>
+                </m:sSub>
+                <m:d>
+                  <m:dPr>
+                    <m:begChr m:val="("/>
+                    <m:sepChr m:val=""/>
+                    <m:endChr m:val=")"/>
+                    <m:grow/>
+                  </m:dPr>
+                  <m:e>
+                    <m:sSub>
+                      <m:e>
+                        <m:r>
+                          <m:rPr>
+                            <m:nor/>
+                            <m:sty m:val="p"/>
+                          </m:rPr>
+                          <m:t>dec_time</m:t>
+                        </m:r>
+                      </m:e>
+                      <m:sub>
+                        <m:r>
+                          <m:t>i</m:t>
+                        </m:r>
+                      </m:sub>
+                    </m:sSub>
+                  </m:e>
+                </m:d>
+                <m:r>
+                  <m:rPr>
+                    <m:sty m:val="p"/>
+                  </m:rPr>
+                  <m:t>+</m:t>
+                </m:r>
+                <m:sSub>
+                  <m:e>
+                    <m:r>
+                      <m:t>f</m:t>
+                    </m:r>
+                  </m:e>
+                  <m:sub>
+                    <m:r>
+                      <m:t>2</m:t>
+                    </m:r>
+                  </m:sub>
+                </m:sSub>
+                <m:d>
+                  <m:dPr>
+                    <m:begChr m:val="("/>
+                    <m:sepChr m:val=""/>
+                    <m:endChr m:val=")"/>
+                    <m:grow/>
+                  </m:dPr>
+                  <m:e>
+                    <m:sSub>
+                      <m:e>
+                        <m:r>
+                          <m:rPr>
+                            <m:nor/>
+                            <m:sty m:val="p"/>
+                          </m:rPr>
+                          <m:t>doy</m:t>
+                        </m:r>
+                      </m:e>
+                      <m:sub>
+                        <m:r>
+                          <m:t>i</m:t>
+                        </m:r>
+                      </m:sub>
+                    </m:sSub>
+                  </m:e>
+                </m:d>
+                <m:r>
+                  <m:rPr>
+                    <m:sty m:val="p"/>
+                  </m:rPr>
+                  <m:t>+</m:t>
+                </m:r>
+                <m:sSub>
+                  <m:e>
+                    <m:r>
+                      <m:t>f</m:t>
+                    </m:r>
+                  </m:e>
+                  <m:sub>
+                    <m:r>
+                      <m:t>3</m:t>
+                    </m:r>
+                  </m:sub>
+                </m:sSub>
+                <m:d>
+                  <m:dPr>
+                    <m:begChr m:val="("/>
+                    <m:sepChr m:val=""/>
+                    <m:endChr m:val=")"/>
+                    <m:grow/>
+                  </m:dPr>
+                  <m:e>
+                    <m:sSub>
+                      <m:e>
+                        <m:r>
+                          <m:rPr>
+                            <m:nor/>
+                            <m:sty m:val="p"/>
+                          </m:rPr>
+                          <m:t>sal</m:t>
+                        </m:r>
+                      </m:e>
+                      <m:sub>
+                        <m:r>
+                          <m:t>i</m:t>
+                        </m:r>
+                      </m:sub>
+                    </m:sSub>
+                  </m:e>
+                </m:d>
+              </m:e>
+            </m:mr>
+            <m:mr>
+              <m:e/>
+              <m:e>
+                <m:r>
+                  <m:t> </m:t>
+                </m:r>
+                <m:r>
+                  <m:rPr>
+                    <m:sty m:val="p"/>
+                  </m:rPr>
+                  <m:t>+</m:t>
+                </m:r>
+                <m:sSub>
+                  <m:e>
+                    <m:r>
+                      <m:t>f</m:t>
+                    </m:r>
+                  </m:e>
+                  <m:sub>
+                    <m:r>
+                      <m:t>12</m:t>
+                    </m:r>
+                  </m:sub>
+                </m:sSub>
+                <m:d>
+                  <m:dPr>
+                    <m:begChr m:val="("/>
+                    <m:sepChr m:val=""/>
+                    <m:endChr m:val=")"/>
+                    <m:grow/>
+                  </m:dPr>
+                  <m:e>
+                    <m:sSub>
+                      <m:e>
+                        <m:r>
+                          <m:rPr>
+                            <m:nor/>
+                            <m:sty m:val="p"/>
+                          </m:rPr>
+                          <m:t>dec_time</m:t>
+                        </m:r>
+                      </m:e>
+                      <m:sub>
+                        <m:r>
+                          <m:t>i</m:t>
+                        </m:r>
+                      </m:sub>
+                    </m:sSub>
+                    <m:r>
+                      <m:rPr>
+                        <m:sty m:val="p"/>
+                      </m:rPr>
+                      <m:t>,</m:t>
+                    </m:r>
+                    <m:sSub>
+                      <m:e>
+                        <m:r>
+                          <m:rPr>
+                            <m:nor/>
+                            <m:sty m:val="p"/>
+                          </m:rPr>
+                          <m:t>doy</m:t>
+                        </m:r>
+                      </m:e>
+                      <m:sub>
+                        <m:r>
+                          <m:t>i</m:t>
+                        </m:r>
+                      </m:sub>
+                    </m:sSub>
+                  </m:e>
+                </m:d>
+              </m:e>
+            </m:mr>
+            <m:mr>
+              <m:e/>
+              <m:e>
+                <m:r>
+                  <m:t> </m:t>
+                </m:r>
+                <m:r>
+                  <m:rPr>
+                    <m:sty m:val="p"/>
+                  </m:rPr>
+                  <m:t>+</m:t>
+                </m:r>
+                <m:sSub>
+                  <m:e>
+                    <m:r>
+                      <m:t>f</m:t>
+                    </m:r>
+                  </m:e>
+                  <m:sub>
+                    <m:r>
+                      <m:t>13</m:t>
+                    </m:r>
+                  </m:sub>
+                </m:sSub>
+                <m:d>
+                  <m:dPr>
+                    <m:begChr m:val="("/>
+                    <m:sepChr m:val=""/>
+                    <m:endChr m:val=")"/>
+                    <m:grow/>
+                  </m:dPr>
+                  <m:e>
+                    <m:sSub>
+                      <m:e>
+                        <m:r>
+                          <m:rPr>
+                            <m:nor/>
+                            <m:sty m:val="p"/>
+                          </m:rPr>
+                          <m:t>dec_time</m:t>
+                        </m:r>
+                      </m:e>
+                      <m:sub>
+                        <m:r>
+                          <m:t>i</m:t>
+                        </m:r>
+                      </m:sub>
+                    </m:sSub>
+                    <m:r>
+                      <m:rPr>
+                        <m:sty m:val="p"/>
+                      </m:rPr>
+                      <m:t>,</m:t>
+                    </m:r>
+                    <m:sSub>
+                      <m:e>
+                        <m:r>
+                          <m:rPr>
+                            <m:nor/>
+                            <m:sty m:val="p"/>
+                          </m:rPr>
+                          <m:t>sal</m:t>
+                        </m:r>
+                      </m:e>
+                      <m:sub>
+                        <m:r>
+                          <m:t>i</m:t>
+                        </m:r>
+                      </m:sub>
+                    </m:sSub>
+                  </m:e>
+                </m:d>
+              </m:e>
+            </m:mr>
+            <m:mr>
+              <m:e/>
+              <m:e>
+                <m:r>
+                  <m:t> </m:t>
+                </m:r>
+                <m:r>
+                  <m:rPr>
+                    <m:sty m:val="p"/>
+                  </m:rPr>
+                  <m:t>+</m:t>
+                </m:r>
+                <m:sSub>
+                  <m:e>
+                    <m:r>
+                      <m:t>f</m:t>
+                    </m:r>
+                  </m:e>
+                  <m:sub>
+                    <m:r>
+                      <m:t>23</m:t>
+                    </m:r>
+                  </m:sub>
+                </m:sSub>
+                <m:d>
+                  <m:dPr>
+                    <m:begChr m:val="("/>
+                    <m:sepChr m:val=""/>
+                    <m:endChr m:val=")"/>
+                    <m:grow/>
+                  </m:dPr>
+                  <m:e>
+                    <m:sSub>
+                      <m:e>
+                        <m:r>
+                          <m:rPr>
+                            <m:nor/>
+                            <m:sty m:val="p"/>
+                          </m:rPr>
+                          <m:t>sal</m:t>
+                        </m:r>
+                      </m:e>
+                      <m:sub>
+                        <m:r>
+                          <m:t>i</m:t>
+                        </m:r>
+                      </m:sub>
+                    </m:sSub>
+                    <m:r>
+                      <m:rPr>
+                        <m:sty m:val="p"/>
+                      </m:rPr>
+                      <m:t>,</m:t>
+                    </m:r>
+                    <m:sSub>
+                      <m:e>
+                        <m:r>
+                          <m:rPr>
+                            <m:nor/>
+                            <m:sty m:val="p"/>
+                          </m:rPr>
+                          <m:t>doy</m:t>
+                        </m:r>
+                      </m:e>
+                      <m:sub>
+                        <m:r>
+                          <m:t>i</m:t>
+                        </m:r>
+                      </m:sub>
+                    </m:sSub>
+                  </m:e>
+                </m:d>
+              </m:e>
+            </m:mr>
+          </m:m>
+        </m:oMath>
+      </m:oMathPara>
+    </w:p>
+    <w:p>
+      <w:pPr>
+        <w:pStyle w:val="FirstParagraph"/>
+      </w:pPr>
+      <w:r>
+        <w:t xml:space="preserve">where chlorophyll-a is modelled as a Gamma-distributed response variable with mean</w:t>
+      </w:r>
+      <w:r>
+        <w:t xml:space="preserve"> </w:t>
+      </w:r>
+      <m:oMath>
+        <m:sSub>
+          <m:e>
+            <m:r>
+              <m:t>μ</m:t>
+            </m:r>
+          </m:e>
+          <m:sub>
+            <m:r>
+              <m:t>i</m:t>
+            </m:r>
+          </m:sub>
+        </m:sSub>
+      </m:oMath>
+      <w:r>
+        <w:t xml:space="preserve"> </w:t>
+      </w:r>
+      <w:r>
+        <w:t xml:space="preserve">and dispersion parameter ϕ for observation i. The log-transformed mean chlorophyll-a is modelled as an intercept (</w:t>
+      </w:r>
+      <m:oMath>
+        <m:sSub>
+          <m:e>
+            <m:r>
+              <m:t>β</m:t>
+            </m:r>
+          </m:e>
+          <m:sub>
+            <m:r>
+              <m:t>0</m:t>
+            </m:r>
+          </m:sub>
+        </m:sSub>
+      </m:oMath>
+      <w:r>
+        <w:t xml:space="preserve">) plus smooth functions of decimal time (dec_time), day of year (doy), and salinity (sal), along with tensor product smooth interactions between each pair of the three predictors. Specifically,</w:t>
+      </w:r>
+      <w:r>
+        <w:t xml:space="preserve"> </w:t>
+      </w:r>
+      <m:oMath>
+        <m:sSub>
+          <m:e>
+            <m:r>
+              <m:t>f</m:t>
+            </m:r>
+          </m:e>
+          <m:sub>
+            <m:r>
+              <m:t>1</m:t>
+            </m:r>
+          </m:sub>
+        </m:sSub>
+        <m:r>
+          <m:rPr>
+            <m:sty m:val="p"/>
+          </m:rPr>
+          <m:t>​</m:t>
+        </m:r>
+        <m:d>
+          <m:dPr>
+            <m:begChr m:val="("/>
+            <m:sepChr m:val=""/>
+            <m:endChr m:val=")"/>
+            <m:grow/>
+          </m:dPr>
+          <m:e>
+            <m:r>
+              <m:rPr>
+                <m:sty m:val="p"/>
+              </m:rPr>
+              <m:t>⋅</m:t>
+            </m:r>
+          </m:e>
+        </m:d>
+      </m:oMath>
+      <w:r>
+        <w:t xml:space="preserve"> </w:t>
+      </w:r>
+      <w:r>
+        <w:t xml:space="preserve">is a thin plate regression spline with k = 40 basis functions,</w:t>
+      </w:r>
+      <w:r>
+        <w:t xml:space="preserve"> </w:t>
+      </w:r>
+      <m:oMath>
+        <m:sSub>
+          <m:e>
+            <m:r>
+              <m:t>f</m:t>
+            </m:r>
+          </m:e>
+          <m:sub>
+            <m:r>
+              <m:t>2</m:t>
+            </m:r>
+          </m:sub>
+        </m:sSub>
+        <m:d>
+          <m:dPr>
+            <m:begChr m:val="("/>
+            <m:sepChr m:val=""/>
+            <m:endChr m:val=")"/>
+            <m:grow/>
+          </m:dPr>
+          <m:e>
+            <m:r>
+              <m:rPr>
+                <m:sty m:val="p"/>
+              </m:rPr>
+              <m:t>⋅</m:t>
+            </m:r>
+          </m:e>
+        </m:d>
+      </m:oMath>
+      <w:r>
+        <w:t xml:space="preserve"> </w:t>
+      </w:r>
+      <w:r>
+        <w:t xml:space="preserve">is a cyclic cubic regression spline with k = 10 basis functions,</w:t>
+      </w:r>
+      <w:r>
+        <w:t xml:space="preserve"> </w:t>
+      </w:r>
+      <m:oMath>
+        <m:sSub>
+          <m:e>
+            <m:r>
+              <m:t>f</m:t>
+            </m:r>
+          </m:e>
+          <m:sub>
+            <m:r>
+              <m:t>3</m:t>
+            </m:r>
+          </m:sub>
+        </m:sSub>
+        <m:d>
+          <m:dPr>
+            <m:begChr m:val="("/>
+            <m:sepChr m:val=""/>
+            <m:endChr m:val=")"/>
+            <m:grow/>
+          </m:dPr>
+          <m:e>
+            <m:r>
+              <m:rPr>
+                <m:sty m:val="p"/>
+              </m:rPr>
+              <m:t>⋅</m:t>
+            </m:r>
+          </m:e>
+        </m:d>
+      </m:oMath>
+      <w:r>
+        <w:t xml:space="preserve"> </w:t>
+      </w:r>
+      <w:r>
+        <w:t xml:space="preserve">is a thin plate regression spline with k = 10 basis functions, and</w:t>
+      </w:r>
+      <w:r>
+        <w:t xml:space="preserve"> </w:t>
+      </w:r>
+      <m:oMath>
+        <m:sSub>
+          <m:e>
+            <m:r>
+              <m:t>f</m:t>
+            </m:r>
+          </m:e>
+          <m:sub>
+            <m:r>
+              <m:t>12</m:t>
+            </m:r>
+          </m:sub>
+        </m:sSub>
+        <m:d>
+          <m:dPr>
+            <m:begChr m:val="("/>
+            <m:sepChr m:val=""/>
+            <m:endChr m:val=")"/>
+            <m:grow/>
+          </m:dPr>
+          <m:e>
+            <m:r>
+              <m:rPr>
+                <m:sty m:val="p"/>
+              </m:rPr>
+              <m:t>⋅</m:t>
+            </m:r>
+            <m:r>
+              <m:rPr>
+                <m:sty m:val="p"/>
+              </m:rPr>
+              <m:t>,</m:t>
+            </m:r>
+            <m:r>
+              <m:rPr>
+                <m:sty m:val="p"/>
+              </m:rPr>
+              <m:t>⋅</m:t>
+            </m:r>
+          </m:e>
+        </m:d>
+      </m:oMath>
+      <w:r>
+        <w:t xml:space="preserve">,</w:t>
+      </w:r>
+      <w:r>
+        <w:t xml:space="preserve"> </w:t>
+      </w:r>
+      <m:oMath>
+        <m:sSub>
+          <m:e>
+            <m:r>
+              <m:t>f</m:t>
+            </m:r>
+          </m:e>
+          <m:sub>
+            <m:r>
+              <m:t>13</m:t>
+            </m:r>
+          </m:sub>
+        </m:sSub>
+        <m:d>
+          <m:dPr>
+            <m:begChr m:val="("/>
+            <m:sepChr m:val=""/>
+            <m:endChr m:val=")"/>
+            <m:grow/>
+          </m:dPr>
+          <m:e>
+            <m:r>
+              <m:rPr>
+                <m:sty m:val="p"/>
+              </m:rPr>
+              <m:t>⋅</m:t>
+            </m:r>
+            <m:r>
+              <m:rPr>
+                <m:sty m:val="p"/>
+              </m:rPr>
+              <m:t>,</m:t>
+            </m:r>
+            <m:r>
+              <m:rPr>
+                <m:sty m:val="p"/>
+              </m:rPr>
+              <m:t>⋅</m:t>
+            </m:r>
+          </m:e>
+        </m:d>
+      </m:oMath>
+      <w:r>
+        <w:t xml:space="preserve">, and</w:t>
+      </w:r>
+      <w:r>
+        <w:t xml:space="preserve"> </w:t>
+      </w:r>
+      <m:oMath>
+        <m:sSub>
+          <m:e>
+            <m:r>
+              <m:t>f</m:t>
+            </m:r>
+          </m:e>
+          <m:sub>
+            <m:r>
+              <m:t>23</m:t>
+            </m:r>
+          </m:sub>
+        </m:sSub>
+        <m:d>
+          <m:dPr>
+            <m:begChr m:val="("/>
+            <m:sepChr m:val=""/>
+            <m:endChr m:val=")"/>
+            <m:grow/>
+          </m:dPr>
+          <m:e>
+            <m:r>
+              <m:rPr>
+                <m:sty m:val="p"/>
+              </m:rPr>
+              <m:t>⋅</m:t>
+            </m:r>
+            <m:r>
+              <m:rPr>
+                <m:sty m:val="p"/>
+              </m:rPr>
+              <m:t>,</m:t>
+            </m:r>
+            <m:r>
+              <m:rPr>
+                <m:sty m:val="p"/>
+              </m:rPr>
+              <m:t>⋅</m:t>
+            </m:r>
+          </m:e>
+        </m:d>
+      </m:oMath>
+      <w:r>
+        <w:t xml:space="preserve"> </w:t>
+      </w:r>
+      <w:r>
+        <w:t xml:space="preserve">are tensor product smooths (excluding main effects) with k = (5, 5) basis functions. Smoothing parameters were estimated using restricted maximum likelihood (REML).</w:t>
+      </w:r>
+    </w:p>
+    <w:p>
+      <w:pPr>
+        <w:pStyle w:val="BodyText"/>
+      </w:pPr>
+      <w:r>
+        <w:t xml:space="preserve">ACF plots showed minimal autocorrelation of model residuals at lag 1 (all &lt; 0.20 rho).</w:t>
+      </w:r>
+    </w:p>
+    <w:p>
+      <w:pPr>
+        <w:pStyle w:val="BodyText"/>
+      </w:pPr>
+      <w:r>
+        <w:t xml:space="preserve">K values chosen to allow sufficient degress of freedom for each smoother. Once models were fit, the</w:t>
+      </w:r>
+      <w:r>
+        <w:t xml:space="preserve"> </w:t>
+      </w:r>
+      <w:r>
+        <w:rPr>
+          <w:rStyle w:val="VerbatimChar"/>
+        </w:rPr>
+        <w:t xml:space="preserve">gam.check()</w:t>
+      </w:r>
+      <w:r>
+        <w:t xml:space="preserve"> </w:t>
+      </w:r>
+      <w:r>
+        <w:t xml:space="preserve">function was used to compare the estimated degrees of freedom for each smoother to the maximum degrees of freedom allowed by the k value. None of the smoothers were within 80% of the maximum degrees of freedom allowed.</w:t>
+      </w:r>
+    </w:p>
+    <w:p>
+      <w:pPr>
+        <w:pStyle w:val="BodyText"/>
+      </w:pPr>
+      <w:r>
+        <w:t xml:space="preserve">Salinity-normalized predictions were made by predicting chlorophyll-a across a range of salinity values (minimum to maximum observed) at each time step, then taking the mean of those predictions as the salinity-normalized value for that time step.</w:t>
+      </w:r>
+    </w:p>
+    <w:p>
+      <w:pPr>
+        <w:pStyle w:val="BodyText"/>
+      </w:pPr>
+      <m:oMathPara>
+        <m:oMathParaPr>
+          <m:jc m:val="center"/>
+        </m:oMathParaPr>
+        <m:oMath>
+          <m:m>
+            <m:mPr>
+              <m:baseJc m:val="center"/>
+              <m:plcHide m:val="on"/>
+              <m:mcs>
+                <m:mc>
+                  <m:mcPr>
+                    <m:mcJc m:val="right"/>
+                    <m:count m:val="1"/>
+                  </m:mcPr>
+                </m:mc>
+                <m:mc>
+                  <m:mcPr>
+                    <m:mcJc m:val="left"/>
+                    <m:count m:val="1"/>
+                  </m:mcPr>
+                </m:mc>
+              </m:mcs>
+            </m:mPr>
+            <m:mr>
+              <m:e>
+                <m:r>
+                  <m:rPr>
+                    <m:nor/>
+                    <m:sty m:val="p"/>
+                  </m:rPr>
+                  <m:t>Norm</m:t>
+                </m:r>
+                <m:d>
+                  <m:dPr>
+                    <m:begChr m:val="("/>
+                    <m:sepChr m:val=""/>
+                    <m:endChr m:val=")"/>
+                    <m:grow/>
+                  </m:dPr>
+                  <m:e>
+                    <m:r>
+                      <m:t>t</m:t>
+                    </m:r>
+                  </m:e>
+                </m:d>
+              </m:e>
+              <m:e>
+                <m:r>
+                  <m:rPr>
+                    <m:sty m:val="p"/>
+                  </m:rPr>
+                  <m:t>=</m:t>
+                </m:r>
+                <m:f>
+                  <m:fPr>
+                    <m:type m:val="bar"/>
+                  </m:fPr>
+                  <m:num>
+                    <m:r>
+                      <m:t>1</m:t>
+                    </m:r>
+                  </m:num>
+                  <m:den>
+                    <m:d>
+                      <m:dPr>
+                        <m:begChr m:val="|"/>
+                        <m:sepChr m:val=""/>
+                        <m:endChr m:val="|"/>
+                        <m:grow/>
+                      </m:dPr>
+                      <m:e>
+                        <m:r>
+                          <m:rPr>
+                            <m:sty m:val="p"/>
+                            <m:scr m:val="script"/>
+                          </m:rPr>
+                          <m:t>S</m:t>
+                        </m:r>
+                      </m:e>
+                    </m:d>
+                  </m:den>
+                </m:f>
+                <m:nary>
+                  <m:naryPr>
+                    <m:chr m:val="∑"/>
+                    <m:limLoc m:val="undOvr"/>
+                    <m:subHide m:val="off"/>
+                    <m:supHide m:val="on"/>
+                  </m:naryPr>
+                  <m:sub>
+                    <m:r>
+                      <m:t>s</m:t>
+                    </m:r>
+                    <m:r>
+                      <m:rPr>
+                        <m:sty m:val="p"/>
+                      </m:rPr>
+                      <m:t>∈</m:t>
+                    </m:r>
+                    <m:r>
+                      <m:rPr>
+                        <m:sty m:val="p"/>
+                        <m:scr m:val="script"/>
+                      </m:rPr>
+                      <m:t>S</m:t>
+                    </m:r>
+                  </m:sub>
+                  <m:sup>
+                    <m:r>
+                      <m:t>​</m:t>
+                    </m:r>
+                  </m:sup>
+                  <m:e>
+                    <m:acc>
+                      <m:accPr>
+                        <m:chr m:val="̂"/>
+                      </m:accPr>
+                      <m:e>
+                        <m:r>
+                          <m:t>f</m:t>
+                        </m:r>
+                      </m:e>
+                    </m:acc>
+                  </m:e>
+                </m:nary>
+                <m:d>
+                  <m:dPr>
+                    <m:begChr m:val="("/>
+                    <m:sepChr m:val=""/>
+                    <m:endChr m:val=")"/>
+                    <m:grow/>
+                  </m:dPr>
+                  <m:e>
+                    <m:r>
+                      <m:t>t</m:t>
+                    </m:r>
+                    <m:r>
+                      <m:rPr>
+                        <m:sty m:val="p"/>
+                      </m:rPr>
+                      <m:t>,</m:t>
+                    </m:r>
+                    <m:r>
+                      <m:t>s</m:t>
+                    </m:r>
+                    <m:r>
+                      <m:rPr>
+                        <m:sty m:val="p"/>
+                      </m:rPr>
+                      <m:t>,</m:t>
+                    </m:r>
+                    <m:sSub>
+                      <m:e>
+                        <m:acc>
+                          <m:accPr>
+                            <m:chr m:val="‾"/>
+                          </m:accPr>
+                          <m:e>
+                            <m:r>
+                              <m:rPr>
+                                <m:nor/>
+                                <m:sty m:val="p"/>
+                              </m:rPr>
+                              <m:t>sal</m:t>
+                            </m:r>
+                          </m:e>
+                        </m:acc>
+                      </m:e>
+                      <m:sub>
+                        <m:r>
+                          <m:t>m</m:t>
+                        </m:r>
+                        <m:d>
+                          <m:dPr>
+                            <m:begChr m:val="("/>
+                            <m:sepChr m:val=""/>
+                            <m:endChr m:val=")"/>
+                            <m:grow/>
+                          </m:dPr>
+                          <m:e>
+                            <m:r>
+                              <m:t>t</m:t>
+                            </m:r>
+                          </m:e>
+                        </m:d>
+                        <m:r>
+                          <m:rPr>
+                            <m:sty m:val="p"/>
+                          </m:rPr>
+                          <m:t>,</m:t>
+                        </m:r>
+                        <m:r>
+                          <m:t>y</m:t>
+                        </m:r>
+                        <m:d>
+                          <m:dPr>
+                            <m:begChr m:val="("/>
+                            <m:sepChr m:val=""/>
+                            <m:endChr m:val=")"/>
+                            <m:grow/>
+                          </m:dPr>
+                          <m:e>
+                            <m:r>
+                              <m:t>t</m:t>
+                            </m:r>
+                          </m:e>
+                        </m:d>
+                      </m:sub>
+                    </m:sSub>
+                  </m:e>
+                </m:d>
+              </m:e>
+            </m:mr>
+          </m:m>
+        </m:oMath>
+      </m:oMathPara>
+    </w:p>
+    <w:bookmarkEnd w:id="24"/>
+    <w:bookmarkEnd w:id="25"/>
+    <w:bookmarkStart w:id="26" w:name="results"/>
+    <w:p>
+      <w:pPr>
+        <w:pStyle w:val="Heading2"/>
+      </w:pPr>
+      <w:r>
+        <w:t xml:space="preserve">4 Results</w:t>
+      </w:r>
+    </w:p>
+    <w:p>
+      <w:pPr>
+        <w:pStyle w:val="FirstParagraph"/>
+      </w:pPr>
       <w:hyperlink w:anchor="fig-obsprd">
         <w:r>
           <w:rPr>
@@ -294,35 +1388,14 @@
         </w:r>
       </w:hyperlink>
     </w:p>
+    <w:bookmarkEnd w:id="26"/>
+    <w:bookmarkStart w:id="27" w:name="discussion"/>
     <w:p>
       <w:pPr>
-        <w:pStyle w:val="BodyText"/>
+        <w:pStyle w:val="Heading2"/>
       </w:pPr>
       <w:r>
-        <w:t xml:space="preserve">ACF plots showed minimal autocorrelation of model residuals at lag 1 (all &lt; 0.20 rho).</w:t>
-      </w:r>
-    </w:p>
-    <w:p>
-      <w:pPr>
-        <w:pStyle w:val="BodyText"/>
-      </w:pPr>
-      <w:r>
-        <w:t xml:space="preserve">K values chosen to allow sufficient degress of freedom for each smoother. Once models were fit, the</w:t>
-      </w:r>
-      <w:r>
-        <w:t xml:space="preserve"> </w:t>
-      </w:r>
-      <w:r>
-        <w:rPr>
-          <w:rStyle w:val="VerbatimChar"/>
-        </w:rPr>
-        <w:t xml:space="preserve">gam.check()</w:t>
-      </w:r>
-      <w:r>
-        <w:t xml:space="preserve"> </w:t>
-      </w:r>
-      <w:r>
-        <w:t xml:space="preserve">function was used to compare the estimated degrees of freedom for each smoother to the maximum degrees of freedom allowed by the k value. None of the smoothers were within 80% of the maximum degrees of freedom allowed.</w:t>
+        <w:t xml:space="preserve">5 Discussion</w:t>
       </w:r>
     </w:p>
     <w:p>
@@ -330,9 +1403,8 @@
         <w:br w:type="page"/>
       </w:r>
     </w:p>
-    <w:bookmarkEnd w:id="24"/>
-    <w:bookmarkEnd w:id="25"/>
-    <w:bookmarkStart w:id="42" w:name="figures"/>
+    <w:bookmarkEnd w:id="27"/>
+    <w:bookmarkStart w:id="44" w:name="figures"/>
     <w:p>
       <w:pPr>
         <w:pStyle w:val="Heading2"/>
@@ -354,7 +1426,7 @@
       <w:tr>
         <w:tc>
           <w:tcPr/>
-          <w:bookmarkStart w:id="29" w:name="fig-obsprd"/>
+          <w:bookmarkStart w:id="31" w:name="fig-obsprd"/>
           <w:p>
             <w:pPr>
               <w:pStyle w:val="Compact"/>
@@ -365,18 +1437,18 @@
                 <wp:inline>
                   <wp:extent cx="5943600" cy="6686549"/>
                   <wp:effectExtent b="0" l="0" r="0" t="0"/>
-                  <wp:docPr descr="" title="" id="27" name="Picture"/>
+                  <wp:docPr descr="" title="" id="29" name="Picture"/>
                   <a:graphic>
                     <a:graphicData uri="http://schemas.openxmlformats.org/drawingml/2006/picture">
                       <pic:pic>
                         <pic:nvPicPr>
-                          <pic:cNvPr descr="figs/obsprd.png" id="28" name="Picture"/>
+                          <pic:cNvPr descr="figs/obsprd.png" id="30" name="Picture"/>
                           <pic:cNvPicPr>
                             <a:picLocks noChangeArrowheads="1" noChangeAspect="1"/>
                           </pic:cNvPicPr>
                         </pic:nvPicPr>
                         <pic:blipFill>
-                          <a:blip r:embed="rId26"/>
+                          <a:blip r:embed="rId28"/>
                           <a:stretch>
                             <a:fillRect/>
                           </a:stretch>
@@ -424,7 +1496,7 @@
               <w:t xml:space="preserve">g/L) for the four major bay segments of Tampa Bay. Observed and predicted are shown continuously over time (a) and by month (b). Color shading indicates year. Rows are arranged by bay segment with the top labels in the left column showing the bay segment and the right column showing deviance explained.</w:t>
             </w:r>
           </w:p>
-          <w:bookmarkEnd w:id="29"/>
+          <w:bookmarkEnd w:id="31"/>
         </w:tc>
       </w:tr>
     </w:tbl>
@@ -446,7 +1518,7 @@
       <w:tr>
         <w:tc>
           <w:tcPr/>
-          <w:bookmarkStart w:id="33" w:name="fig-prdnrm"/>
+          <w:bookmarkStart w:id="35" w:name="fig-prdnrm"/>
           <w:p>
             <w:pPr>
               <w:pStyle w:val="Compact"/>
@@ -457,18 +1529,18 @@
                 <wp:inline>
                   <wp:extent cx="5943600" cy="4245428"/>
                   <wp:effectExtent b="0" l="0" r="0" t="0"/>
-                  <wp:docPr descr="" title="" id="31" name="Picture"/>
+                  <wp:docPr descr="" title="" id="33" name="Picture"/>
                   <a:graphic>
                     <a:graphicData uri="http://schemas.openxmlformats.org/drawingml/2006/picture">
                       <pic:pic>
                         <pic:nvPicPr>
-                          <pic:cNvPr descr="figs/prdnrm.png" id="32" name="Picture"/>
+                          <pic:cNvPr descr="figs/prdnrm.png" id="34" name="Picture"/>
                           <pic:cNvPicPr>
                             <a:picLocks noChangeArrowheads="1" noChangeAspect="1"/>
                           </pic:cNvPicPr>
                         </pic:nvPicPr>
                         <pic:blipFill>
-                          <a:blip r:embed="rId30"/>
+                          <a:blip r:embed="rId32"/>
                           <a:stretch>
                             <a:fillRect/>
                           </a:stretch>
@@ -508,7 +1580,7 @@
               <w:t xml:space="preserve">Fig. 2: Annual predictions, normalized estimates, and mean salinity estimates for chlorophyll-a by major bay segment from the separate GAMs. Normalized values (solid lines) are those that remove the salinity influence using the mean result of predictions across a range of salinity values at each time step, whereas the mean salinity values (dashed lines) are annual predictions across a constant mean salinity for each bay segment. OTB: Old Tampa Bay; HB: Hillsborough Bay; MTB: Middle Tampa Bay; LTB: Lower Tampa Bay.</w:t>
             </w:r>
           </w:p>
-          <w:bookmarkEnd w:id="33"/>
+          <w:bookmarkEnd w:id="35"/>
         </w:tc>
       </w:tr>
     </w:tbl>
@@ -530,7 +1602,7 @@
       <w:tr>
         <w:tc>
           <w:tcPr/>
-          <w:bookmarkStart w:id="37" w:name="fig-gridplo"/>
+          <w:bookmarkStart w:id="39" w:name="fig-gridplo"/>
           <w:p>
             <w:pPr>
               <w:pStyle w:val="Compact"/>
@@ -541,18 +1613,18 @@
                 <wp:inline>
                   <wp:extent cx="5943600" cy="4862945"/>
                   <wp:effectExtent b="0" l="0" r="0" t="0"/>
-                  <wp:docPr descr="" title="" id="35" name="Picture"/>
+                  <wp:docPr descr="" title="" id="37" name="Picture"/>
                   <a:graphic>
                     <a:graphicData uri="http://schemas.openxmlformats.org/drawingml/2006/picture">
                       <pic:pic>
                         <pic:nvPicPr>
-                          <pic:cNvPr descr="figs/gridplo.png" id="36" name="Picture"/>
+                          <pic:cNvPr descr="figs/gridplo.png" id="38" name="Picture"/>
                           <pic:cNvPicPr>
                             <a:picLocks noChangeArrowheads="1" noChangeAspect="1"/>
                           </pic:cNvPicPr>
                         </pic:nvPicPr>
                         <pic:blipFill>
-                          <a:blip r:embed="rId34"/>
+                          <a:blip r:embed="rId36"/>
                           <a:stretch>
                             <a:fillRect/>
                           </a:stretch>
@@ -600,7 +1672,7 @@
               <w:t xml:space="preserve">g/L) during the rainy season (June to November) from 2005 to present as related to salinity (ppth) by major bay segment. Facets are arranged to show how the monthly predictions vary across years and different salnity ranges. The points show the model predicted results for the observed salinity. Salinity ranges in each plot are fixed the minimum and maximum observed across years for the month. OTB: Old Tampa Bay; HB: Hillsborough Bay; MTB: Middle Tampa Bay; LTB: Lower Tampa Bay.</w:t>
             </w:r>
           </w:p>
-          <w:bookmarkEnd w:id="37"/>
+          <w:bookmarkEnd w:id="39"/>
         </w:tc>
       </w:tr>
     </w:tbl>
@@ -622,7 +1694,7 @@
       <w:tr>
         <w:tc>
           <w:tcPr/>
-          <w:bookmarkStart w:id="41" w:name="fig-hydnrm"/>
+          <w:bookmarkStart w:id="43" w:name="fig-hydnrm"/>
           <w:p>
             <w:pPr>
               <w:pStyle w:val="Compact"/>
@@ -633,18 +1705,18 @@
                 <wp:inline>
                   <wp:extent cx="5943600" cy="5943600"/>
                   <wp:effectExtent b="0" l="0" r="0" t="0"/>
-                  <wp:docPr descr="" title="" id="39" name="Picture"/>
+                  <wp:docPr descr="" title="" id="41" name="Picture"/>
                   <a:graphic>
                     <a:graphicData uri="http://schemas.openxmlformats.org/drawingml/2006/picture">
                       <pic:pic>
                         <pic:nvPicPr>
-                          <pic:cNvPr descr="figs/hydnrm.png" id="40" name="Picture"/>
+                          <pic:cNvPr descr="figs/hydnrm.png" id="42" name="Picture"/>
                           <pic:cNvPicPr>
                             <a:picLocks noChangeArrowheads="1" noChangeAspect="1"/>
                           </pic:cNvPicPr>
                         </pic:nvPicPr>
                         <pic:blipFill>
-                          <a:blip r:embed="rId38"/>
+                          <a:blip r:embed="rId40"/>
                           <a:stretch>
                             <a:fillRect/>
                           </a:stretch>
@@ -752,7 +1824,7 @@
               <w:t xml:space="preserve">values are shown for the linear regression fit (lines) in (c). JFM: January, February, March; AMJ: April, May, June; JAS: July, August, September; OND: October, November, December.</w:t>
             </w:r>
           </w:p>
-          <w:bookmarkEnd w:id="41"/>
+          <w:bookmarkEnd w:id="43"/>
         </w:tc>
       </w:tr>
     </w:tbl>
@@ -761,8 +1833,8 @@
         <w:br w:type="page"/>
       </w:r>
     </w:p>
-    <w:bookmarkEnd w:id="42"/>
-    <w:bookmarkStart w:id="45" w:name="tables"/>
+    <w:bookmarkEnd w:id="44"/>
+    <w:bookmarkStart w:id="47" w:name="tables"/>
     <w:p>
       <w:pPr>
         <w:pStyle w:val="Heading2"/>
@@ -784,7 +1856,7 @@
       <w:tr>
         <w:tc>
           <w:tcPr/>
-          <w:bookmarkStart w:id="43" w:name="tbl-gamtab"/>
+          <w:bookmarkStart w:id="45" w:name="tbl-gamtab"/>
           <w:p>
             <w:pPr>
               <w:jc w:val="center"/>
@@ -15115,7 +16187,7 @@
               </w:tc>
             </w:tr>
           </w:tbl>
-          <w:bookmarkEnd w:id="43"/>
+          <w:bookmarkEnd w:id="45"/>
         </w:tc>
       </w:tr>
     </w:tbl>
@@ -15137,7 +16209,7 @@
       <w:tr>
         <w:tc>
           <w:tcPr/>
-          <w:bookmarkStart w:id="44" w:name="tbl-hydnrmtab"/>
+          <w:bookmarkStart w:id="46" w:name="tbl-hydnrmtab"/>
           <w:p>
             <w:pPr>
               <w:jc w:val="center"/>
@@ -22322,7 +23394,7 @@
               </w:tc>
             </w:tr>
           </w:tbl>
-          <w:bookmarkEnd w:id="44"/>
+          <w:bookmarkEnd w:id="46"/>
         </w:tc>
       </w:tr>
     </w:tbl>
@@ -22331,8 +23403,8 @@
         <w:br w:type="page"/>
       </w:r>
     </w:p>
-    <w:bookmarkEnd w:id="45"/>
-    <w:bookmarkStart w:id="47" w:name="data-availability"/>
+    <w:bookmarkEnd w:id="47"/>
+    <w:bookmarkStart w:id="49" w:name="data-availability"/>
     <w:p>
       <w:pPr>
         <w:pStyle w:val="Heading2"/>
@@ -22351,7 +23423,7 @@
       <w:r>
         <w:t xml:space="preserve"> </w:t>
       </w:r>
-      <w:hyperlink r:id="rId46">
+      <w:hyperlink r:id="rId48">
         <w:r>
           <w:rPr>
             <w:rStyle w:val="Hyperlink"/>
@@ -22363,8 +23435,8 @@
         <w:t xml:space="preserve">.</w:t>
       </w:r>
     </w:p>
-    <w:bookmarkEnd w:id="47"/>
-    <w:bookmarkStart w:id="48" w:name="acknowledgments"/>
+    <w:bookmarkEnd w:id="49"/>
+    <w:bookmarkStart w:id="50" w:name="acknowledgments"/>
     <w:p>
       <w:pPr>
         <w:pStyle w:val="Heading2"/>
@@ -22381,8 +23453,8 @@
         <w:t xml:space="preserve">This work benefited from constructive discussions with the Technical Advisory Committee of the Tampa Bay Estuary Program (TBEP). We are thankful for constructive comments provided by xxx anonymous reviewers. We are indebted to the community of field and technical staff that have routinely collected and maintained the valuable long-term monitoring data used in this study.</w:t>
       </w:r>
     </w:p>
-    <w:bookmarkEnd w:id="48"/>
-    <w:bookmarkStart w:id="52" w:name="statements-and-declarations"/>
+    <w:bookmarkEnd w:id="50"/>
+    <w:bookmarkStart w:id="54" w:name="statements-and-declarations"/>
     <w:p>
       <w:pPr>
         <w:pStyle w:val="Heading2"/>
@@ -22391,7 +23463,7 @@
         <w:t xml:space="preserve">Statements and Declarations</w:t>
       </w:r>
     </w:p>
-    <w:bookmarkStart w:id="49" w:name="author-contributions"/>
+    <w:bookmarkStart w:id="51" w:name="author-contributions"/>
     <w:p>
       <w:pPr>
         <w:pStyle w:val="Heading3"/>
@@ -22408,8 +23480,8 @@
         <w:t xml:space="preserve">Conceptualization: Marcus W Beck, Kerry Flaherty-Walia, Maya C Burke, Edward T Sherwood; Data Curation: Marcus W Beck; Methodology: Marcus W Beck, Kerry Flaherty-Walia, Maya C Burke, Edward T Sherwood; Formal analysis and investigation: Marcus W Beck; Writing - original draft preparation: all authors; Writing - review and editing: all authors; Funding acquisition: Edward T Sherwood.</w:t>
       </w:r>
     </w:p>
-    <w:bookmarkEnd w:id="49"/>
-    <w:bookmarkStart w:id="50" w:name="ethics-declaration"/>
+    <w:bookmarkEnd w:id="51"/>
+    <w:bookmarkStart w:id="52" w:name="ethics-declaration"/>
     <w:p>
       <w:pPr>
         <w:pStyle w:val="Heading3"/>
@@ -22426,8 +23498,8 @@
         <w:t xml:space="preserve">The authors have no competing interests to declare that are relevant to the content of this article.</w:t>
       </w:r>
     </w:p>
-    <w:bookmarkEnd w:id="50"/>
-    <w:bookmarkStart w:id="51" w:name="funding"/>
+    <w:bookmarkEnd w:id="52"/>
+    <w:bookmarkStart w:id="53" w:name="funding"/>
     <w:p>
       <w:pPr>
         <w:pStyle w:val="Heading3"/>
@@ -22444,9 +23516,9 @@
         <w:t xml:space="preserve">This study was funded by EPA Section 320 Grant Funds, and the TBEP’s local government partners (Hillsborough, Manatee, Pasco, and Pinellas Counties; the Cities of Clearwater, St. Petersburg, and Tampa; Tampa Bay Water; and the Southwest Florida Water Management District) through contributions to the operating budget.</w:t>
       </w:r>
     </w:p>
-    <w:bookmarkEnd w:id="51"/>
-    <w:bookmarkEnd w:id="52"/>
-    <w:bookmarkStart w:id="53" w:name="references"/>
+    <w:bookmarkEnd w:id="53"/>
+    <w:bookmarkEnd w:id="54"/>
+    <w:bookmarkStart w:id="55" w:name="references"/>
     <w:p>
       <w:pPr>
         <w:pStyle w:val="Heading2"/>
@@ -22455,7 +23527,7 @@
         <w:t xml:space="preserve">References</w:t>
       </w:r>
     </w:p>
-    <w:bookmarkEnd w:id="53"/>
+    <w:bookmarkEnd w:id="55"/>
     <w:sectPr>
       <w:footerReference r:id="rId9" w:type="default"/>
       <w:pgSz w:h="15840" w:w="12240"/>

</xml_diff>

<commit_message>
add salinity by year plot
</commit_message>
<xml_diff>
--- a/manu-draft.docx
+++ b/manu-draft.docx
@@ -792,14 +792,7 @@
             <m:endChr m:val=")"/>
             <m:grow/>
           </m:dPr>
-          <m:e>
-            <m:r>
-              <m:rPr>
-                <m:sty m:val="p"/>
-              </m:rPr>
-              <m:t>⋅</m:t>
-            </m:r>
-          </m:e>
+          <m:e/>
         </m:d>
       </m:oMath>
       <w:r>
@@ -831,14 +824,7 @@
             <m:endChr m:val=")"/>
             <m:grow/>
           </m:dPr>
-          <m:e>
-            <m:r>
-              <m:rPr>
-                <m:sty m:val="p"/>
-              </m:rPr>
-              <m:t>⋅</m:t>
-            </m:r>
-          </m:e>
+          <m:e/>
         </m:d>
       </m:oMath>
       <w:r>
@@ -870,14 +856,7 @@
             <m:endChr m:val=")"/>
             <m:grow/>
           </m:dPr>
-          <m:e>
-            <m:r>
-              <m:rPr>
-                <m:sty m:val="p"/>
-              </m:rPr>
-              <m:t>⋅</m:t>
-            </m:r>
-          </m:e>
+          <m:e/>
         </m:d>
       </m:oMath>
       <w:r>
@@ -909,26 +888,7 @@
             <m:endChr m:val=")"/>
             <m:grow/>
           </m:dPr>
-          <m:e>
-            <m:r>
-              <m:rPr>
-                <m:sty m:val="p"/>
-              </m:rPr>
-              <m:t>⋅</m:t>
-            </m:r>
-            <m:r>
-              <m:rPr>
-                <m:sty m:val="p"/>
-              </m:rPr>
-              <m:t>,</m:t>
-            </m:r>
-            <m:r>
-              <m:rPr>
-                <m:sty m:val="p"/>
-              </m:rPr>
-              <m:t>⋅</m:t>
-            </m:r>
-          </m:e>
+          <m:e/>
         </m:d>
       </m:oMath>
       <w:r>
@@ -957,26 +917,7 @@
             <m:endChr m:val=")"/>
             <m:grow/>
           </m:dPr>
-          <m:e>
-            <m:r>
-              <m:rPr>
-                <m:sty m:val="p"/>
-              </m:rPr>
-              <m:t>⋅</m:t>
-            </m:r>
-            <m:r>
-              <m:rPr>
-                <m:sty m:val="p"/>
-              </m:rPr>
-              <m:t>,</m:t>
-            </m:r>
-            <m:r>
-              <m:rPr>
-                <m:sty m:val="p"/>
-              </m:rPr>
-              <m:t>⋅</m:t>
-            </m:r>
-          </m:e>
+          <m:e/>
         </m:d>
       </m:oMath>
       <w:r>
@@ -1005,26 +946,7 @@
             <m:endChr m:val=")"/>
             <m:grow/>
           </m:dPr>
-          <m:e>
-            <m:r>
-              <m:rPr>
-                <m:sty m:val="p"/>
-              </m:rPr>
-              <m:t>⋅</m:t>
-            </m:r>
-            <m:r>
-              <m:rPr>
-                <m:sty m:val="p"/>
-              </m:rPr>
-              <m:t>,</m:t>
-            </m:r>
-            <m:r>
-              <m:rPr>
-                <m:sty m:val="p"/>
-              </m:rPr>
-              <m:t>⋅</m:t>
-            </m:r>
-          </m:e>
+          <m:e/>
         </m:d>
       </m:oMath>
       <w:r>
@@ -1352,12 +1274,26 @@
       <w:r>
         <w:t xml:space="preserve"> </w:t>
       </w:r>
+      <w:hyperlink w:anchor="fig-salresp">
+        <w:r>
+          <w:rPr>
+            <w:rStyle w:val="Hyperlink"/>
+          </w:rPr>
+          <w:t xml:space="preserve">Figure 4</w:t>
+        </w:r>
+      </w:hyperlink>
+      <w:r>
+        <w:t xml:space="preserve">,</w:t>
+      </w:r>
+      <w:r>
+        <w:t xml:space="preserve"> </w:t>
+      </w:r>
       <w:hyperlink w:anchor="fig-hydnrm">
         <w:r>
           <w:rPr>
             <w:rStyle w:val="Hyperlink"/>
           </w:rPr>
-          <w:t xml:space="preserve">Figure 4</w:t>
+          <w:t xml:space="preserve">Figure 5</w:t>
         </w:r>
       </w:hyperlink>
     </w:p>
@@ -1404,7 +1340,7 @@
       </w:r>
     </w:p>
     <w:bookmarkEnd w:id="27"/>
-    <w:bookmarkStart w:id="44" w:name="figures"/>
+    <w:bookmarkStart w:id="48" w:name="figures"/>
     <w:p>
       <w:pPr>
         <w:pStyle w:val="Heading2"/>
@@ -1694,7 +1630,7 @@
       <w:tr>
         <w:tc>
           <w:tcPr/>
-          <w:bookmarkStart w:id="43" w:name="fig-hydnrm"/>
+          <w:bookmarkStart w:id="43" w:name="fig-salresp"/>
           <w:p>
             <w:pPr>
               <w:pStyle w:val="Compact"/>
@@ -1710,7 +1646,7 @@
                     <a:graphicData uri="http://schemas.openxmlformats.org/drawingml/2006/picture">
                       <pic:pic>
                         <pic:nvPicPr>
-                          <pic:cNvPr descr="figs/hydnrm.png" id="42" name="Picture"/>
+                          <pic:cNvPr descr="figs/salresp.png" id="42" name="Picture"/>
                           <pic:cNvPicPr>
                             <a:picLocks noChangeArrowheads="1" noChangeAspect="1"/>
                           </pic:cNvPicPr>
@@ -1753,7 +1689,99 @@
               <w:pStyle w:val="ImageCaption"/>
             </w:pPr>
             <w:r>
-              <w:t xml:space="preserve">Fig. 4: Salinity-normalized chlorophyll-a (</w:t>
+              <w:t xml:space="preserve">Fig. 4: Modelled chloropyll-a (</w:t>
+            </w:r>
+            <m:oMath>
+              <m:r>
+                <m:t>μ</m:t>
+              </m:r>
+            </m:oMath>
+            <w:r>
+              <w:t xml:space="preserve">g/L) response with changing salinity (ppth) for 1980 and 2020. Plot facets show approximate seasonal divisions (February, May, August, November) for each bay segment. Salinity ranges are fixed to the 5th and 95th percentiles observed for the time period. OTB: Old Tampa Bay; HB: Hillsborough Bay; MTB: Middle Tampa Bay; LTB: Lower Tampa Bay.</w:t>
+            </w:r>
+          </w:p>
+          <w:bookmarkEnd w:id="43"/>
+        </w:tc>
+      </w:tr>
+    </w:tbl>
+    <w:p>
+      <w:r>
+        <w:br w:type="page"/>
+      </w:r>
+    </w:p>
+    <w:tbl>
+      <w:tblPr>
+        <w:tblStyle w:val="Table"/>
+        <w:tblW w:type="pct" w:w="5000"/>
+        <w:tblLayout w:type="fixed"/>
+        <w:tblLook w:firstRow="0" w:lastRow="0" w:firstColumn="0" w:lastColumn="0" w:noHBand="0" w:noVBand="0" w:val="0000"/>
+      </w:tblPr>
+      <w:tblGrid>
+        <w:gridCol w:w="7920"/>
+      </w:tblGrid>
+      <w:tr>
+        <w:tc>
+          <w:tcPr/>
+          <w:bookmarkStart w:id="47" w:name="fig-hydnrm"/>
+          <w:p>
+            <w:pPr>
+              <w:pStyle w:val="Compact"/>
+              <w:jc w:val="center"/>
+            </w:pPr>
+            <w:r>
+              <w:drawing>
+                <wp:inline>
+                  <wp:extent cx="5943600" cy="5943600"/>
+                  <wp:effectExtent b="0" l="0" r="0" t="0"/>
+                  <wp:docPr descr="" title="" id="45" name="Picture"/>
+                  <a:graphic>
+                    <a:graphicData uri="http://schemas.openxmlformats.org/drawingml/2006/picture">
+                      <pic:pic>
+                        <pic:nvPicPr>
+                          <pic:cNvPr descr="figs/hydnrm.png" id="46" name="Picture"/>
+                          <pic:cNvPicPr>
+                            <a:picLocks noChangeArrowheads="1" noChangeAspect="1"/>
+                          </pic:cNvPicPr>
+                        </pic:nvPicPr>
+                        <pic:blipFill>
+                          <a:blip r:embed="rId44"/>
+                          <a:stretch>
+                            <a:fillRect/>
+                          </a:stretch>
+                        </pic:blipFill>
+                        <pic:spPr bwMode="auto">
+                          <a:xfrm>
+                            <a:off x="0" y="0"/>
+                            <a:ext cx="5943600" cy="5943600"/>
+                          </a:xfrm>
+                          <a:prstGeom prst="rect">
+                            <a:avLst/>
+                          </a:prstGeom>
+                          <a:noFill/>
+                          <a:ln w="9525">
+                            <a:noFill/>
+                            <a:headEnd/>
+                            <a:tailEnd/>
+                          </a:ln>
+                        </pic:spPr>
+                      </pic:pic>
+                    </a:graphicData>
+                  </a:graphic>
+                </wp:inline>
+              </w:drawing>
+            </w:r>
+          </w:p>
+          <w:p>
+            <w:pPr>
+              <w:jc w:val="center"/>
+            </w:pPr>
+            <w:pPr>
+              <w:jc w:val="left"/>
+              <w:spacing w:before="200"/>
+              <w:pStyle w:val="ImageCaption"/>
+            </w:pPr>
+            <w:r>
+              <w:t xml:space="preserve">Fig. 5: Salinity-normalized chlorophyll-a (</w:t>
             </w:r>
             <m:oMath>
               <m:r>
@@ -1824,7 +1852,7 @@
               <w:t xml:space="preserve">values are shown for the linear regression fit (lines) in (c). JFM: January, February, March; AMJ: April, May, June; JAS: July, August, September; OND: October, November, December.</w:t>
             </w:r>
           </w:p>
-          <w:bookmarkEnd w:id="43"/>
+          <w:bookmarkEnd w:id="47"/>
         </w:tc>
       </w:tr>
     </w:tbl>
@@ -1833,8 +1861,8 @@
         <w:br w:type="page"/>
       </w:r>
     </w:p>
-    <w:bookmarkEnd w:id="44"/>
-    <w:bookmarkStart w:id="47" w:name="tables"/>
+    <w:bookmarkEnd w:id="48"/>
+    <w:bookmarkStart w:id="51" w:name="tables"/>
     <w:p>
       <w:pPr>
         <w:pStyle w:val="Heading2"/>
@@ -1856,7 +1884,7 @@
       <w:tr>
         <w:tc>
           <w:tcPr/>
-          <w:bookmarkStart w:id="45" w:name="tbl-gamtab"/>
+          <w:bookmarkStart w:id="49" w:name="tbl-gamtab"/>
           <w:p>
             <w:pPr>
               <w:jc w:val="center"/>
@@ -16187,7 +16215,7 @@
               </w:tc>
             </w:tr>
           </w:tbl>
-          <w:bookmarkEnd w:id="45"/>
+          <w:bookmarkEnd w:id="49"/>
         </w:tc>
       </w:tr>
     </w:tbl>
@@ -16209,7 +16237,7 @@
       <w:tr>
         <w:tc>
           <w:tcPr/>
-          <w:bookmarkStart w:id="46" w:name="tbl-hydnrmtab"/>
+          <w:bookmarkStart w:id="50" w:name="tbl-hydnrmtab"/>
           <w:p>
             <w:pPr>
               <w:jc w:val="center"/>
@@ -23394,7 +23422,7 @@
               </w:tc>
             </w:tr>
           </w:tbl>
-          <w:bookmarkEnd w:id="46"/>
+          <w:bookmarkEnd w:id="50"/>
         </w:tc>
       </w:tr>
     </w:tbl>
@@ -23403,8 +23431,8 @@
         <w:br w:type="page"/>
       </w:r>
     </w:p>
-    <w:bookmarkEnd w:id="47"/>
-    <w:bookmarkStart w:id="49" w:name="data-availability"/>
+    <w:bookmarkEnd w:id="51"/>
+    <w:bookmarkStart w:id="53" w:name="data-availability"/>
     <w:p>
       <w:pPr>
         <w:pStyle w:val="Heading2"/>
@@ -23423,7 +23451,7 @@
       <w:r>
         <w:t xml:space="preserve"> </w:t>
       </w:r>
-      <w:hyperlink r:id="rId48">
+      <w:hyperlink r:id="rId52">
         <w:r>
           <w:rPr>
             <w:rStyle w:val="Hyperlink"/>
@@ -23435,8 +23463,8 @@
         <w:t xml:space="preserve">.</w:t>
       </w:r>
     </w:p>
-    <w:bookmarkEnd w:id="49"/>
-    <w:bookmarkStart w:id="50" w:name="acknowledgments"/>
+    <w:bookmarkEnd w:id="53"/>
+    <w:bookmarkStart w:id="54" w:name="acknowledgments"/>
     <w:p>
       <w:pPr>
         <w:pStyle w:val="Heading2"/>
@@ -23453,8 +23481,8 @@
         <w:t xml:space="preserve">This work benefited from constructive discussions with the Technical Advisory Committee of the Tampa Bay Estuary Program (TBEP). We are thankful for constructive comments provided by xxx anonymous reviewers. We are indebted to the community of field and technical staff that have routinely collected and maintained the valuable long-term monitoring data used in this study.</w:t>
       </w:r>
     </w:p>
-    <w:bookmarkEnd w:id="50"/>
-    <w:bookmarkStart w:id="54" w:name="statements-and-declarations"/>
+    <w:bookmarkEnd w:id="54"/>
+    <w:bookmarkStart w:id="58" w:name="statements-and-declarations"/>
     <w:p>
       <w:pPr>
         <w:pStyle w:val="Heading2"/>
@@ -23463,7 +23491,7 @@
         <w:t xml:space="preserve">Statements and Declarations</w:t>
       </w:r>
     </w:p>
-    <w:bookmarkStart w:id="51" w:name="author-contributions"/>
+    <w:bookmarkStart w:id="55" w:name="author-contributions"/>
     <w:p>
       <w:pPr>
         <w:pStyle w:val="Heading3"/>
@@ -23480,8 +23508,8 @@
         <w:t xml:space="preserve">Conceptualization: Marcus W Beck, Kerry Flaherty-Walia, Maya C Burke, Edward T Sherwood; Data Curation: Marcus W Beck; Methodology: Marcus W Beck, Kerry Flaherty-Walia, Maya C Burke, Edward T Sherwood; Formal analysis and investigation: Marcus W Beck; Writing - original draft preparation: all authors; Writing - review and editing: all authors; Funding acquisition: Edward T Sherwood.</w:t>
       </w:r>
     </w:p>
-    <w:bookmarkEnd w:id="51"/>
-    <w:bookmarkStart w:id="52" w:name="ethics-declaration"/>
+    <w:bookmarkEnd w:id="55"/>
+    <w:bookmarkStart w:id="56" w:name="ethics-declaration"/>
     <w:p>
       <w:pPr>
         <w:pStyle w:val="Heading3"/>
@@ -23498,8 +23526,8 @@
         <w:t xml:space="preserve">The authors have no competing interests to declare that are relevant to the content of this article.</w:t>
       </w:r>
     </w:p>
-    <w:bookmarkEnd w:id="52"/>
-    <w:bookmarkStart w:id="53" w:name="funding"/>
+    <w:bookmarkEnd w:id="56"/>
+    <w:bookmarkStart w:id="57" w:name="funding"/>
     <w:p>
       <w:pPr>
         <w:pStyle w:val="Heading3"/>
@@ -23516,9 +23544,9 @@
         <w:t xml:space="preserve">This study was funded by EPA Section 320 Grant Funds, and the TBEP’s local government partners (Hillsborough, Manatee, Pasco, and Pinellas Counties; the Cities of Clearwater, St. Petersburg, and Tampa; Tampa Bay Water; and the Southwest Florida Water Management District) through contributions to the operating budget.</w:t>
       </w:r>
     </w:p>
-    <w:bookmarkEnd w:id="53"/>
-    <w:bookmarkEnd w:id="54"/>
-    <w:bookmarkStart w:id="55" w:name="references"/>
+    <w:bookmarkEnd w:id="57"/>
+    <w:bookmarkEnd w:id="58"/>
+    <w:bookmarkStart w:id="59" w:name="references"/>
     <w:p>
       <w:pPr>
         <w:pStyle w:val="Heading2"/>
@@ -23527,7 +23555,7 @@
         <w:t xml:space="preserve">References</w:t>
       </w:r>
     </w:p>
-    <w:bookmarkEnd w:id="55"/>
+    <w:bookmarkEnd w:id="59"/>
     <w:sectPr>
       <w:footerReference r:id="rId9" w:type="default"/>
       <w:pgSz w:h="15840" w:w="12240"/>

</xml_diff>